<commit_message>
Part 2 end of document formatting update
</commit_message>
<xml_diff>
--- a/docs/Part2.docx
+++ b/docs/Part2.docx
@@ -1860,7 +1860,15 @@
         <w:spacing w:line="276" w:lineRule="auto"/>
       </w:pPr>
       <w:r>
-        <w:t>The login form accepts a username and password inputted by the user and verifies an internal database (for now, a .txt file) to check if the login is valid. The user can choose to register a new username and password, as long as the username is unique and the</w:t>
+        <w:t xml:space="preserve">The login form accepts a username and password inputted by the user and verifies an internal database (for now, a .txt file) to check if the login is valid. The user can choose to register a new username and password, </w:t>
+      </w:r>
+      <w:proofErr w:type="gramStart"/>
+      <w:r>
+        <w:t>as long as</w:t>
+      </w:r>
+      <w:proofErr w:type="gramEnd"/>
+      <w:r>
+        <w:t xml:space="preserve"> the username is unique and the</w:t>
       </w:r>
       <w:r>
         <w:t xml:space="preserve">re are less than 10 registered users in the database. </w:t>
@@ -2198,9 +2206,11 @@
             <w:r>
               <w:t xml:space="preserve">variable containing the current registered users; when a new user is registered </w:t>
             </w:r>
+            <w:proofErr w:type="gramStart"/>
             <w:r>
               <w:t>this variable increments</w:t>
             </w:r>
+            <w:proofErr w:type="gramEnd"/>
             <w:r>
               <w:t xml:space="preserve"> by one, and when a user is removed this variable decrements by one.</w:t>
             </w:r>
@@ -2375,12 +2385,17 @@
         <w:spacing w:line="276" w:lineRule="auto"/>
       </w:pPr>
       <w:proofErr w:type="spellStart"/>
+      <w:proofErr w:type="gramStart"/>
       <w:r>
         <w:t>LoginForm</w:t>
       </w:r>
       <w:proofErr w:type="spellEnd"/>
       <w:r>
-        <w:t>()</w:t>
+        <w:t>(</w:t>
+      </w:r>
+      <w:proofErr w:type="gramEnd"/>
+      <w:r>
+        <w:t>)</w:t>
       </w:r>
     </w:p>
     <w:p>
@@ -2391,12 +2406,17 @@
         <w:t xml:space="preserve">A constructor function that references </w:t>
       </w:r>
       <w:proofErr w:type="spellStart"/>
+      <w:proofErr w:type="gramStart"/>
       <w:r>
         <w:t>initUserData</w:t>
       </w:r>
       <w:proofErr w:type="spellEnd"/>
       <w:r>
-        <w:t xml:space="preserve">() and </w:t>
+        <w:t>(</w:t>
+      </w:r>
+      <w:proofErr w:type="gramEnd"/>
+      <w:r>
+        <w:t xml:space="preserve">) and </w:t>
       </w:r>
       <w:proofErr w:type="spellStart"/>
       <w:r>
@@ -2430,12 +2450,17 @@
         <w:t xml:space="preserve">String </w:t>
       </w:r>
       <w:proofErr w:type="spellStart"/>
+      <w:proofErr w:type="gramStart"/>
       <w:r>
         <w:t>getCurrentUser</w:t>
       </w:r>
       <w:proofErr w:type="spellEnd"/>
       <w:r>
-        <w:t>()</w:t>
+        <w:t>(</w:t>
+      </w:r>
+      <w:proofErr w:type="gramEnd"/>
+      <w:r>
+        <w:t>)</w:t>
       </w:r>
     </w:p>
     <w:p>
@@ -2460,12 +2485,17 @@
         <w:t xml:space="preserve"> </w:t>
       </w:r>
       <w:proofErr w:type="spellStart"/>
+      <w:proofErr w:type="gramStart"/>
       <w:r>
         <w:t>getLoginStatus</w:t>
       </w:r>
       <w:proofErr w:type="spellEnd"/>
       <w:r>
-        <w:t>()</w:t>
+        <w:t>(</w:t>
+      </w:r>
+      <w:proofErr w:type="gramEnd"/>
+      <w:r>
+        <w:t>)</w:t>
       </w:r>
     </w:p>
     <w:p>
@@ -2517,12 +2547,17 @@
         <w:t xml:space="preserve">void </w:t>
       </w:r>
       <w:proofErr w:type="spellStart"/>
+      <w:proofErr w:type="gramStart"/>
       <w:r>
         <w:t>initUserData</w:t>
       </w:r>
       <w:proofErr w:type="spellEnd"/>
       <w:r>
-        <w:t>()</w:t>
+        <w:t>(</w:t>
+      </w:r>
+      <w:proofErr w:type="gramEnd"/>
+      <w:r>
+        <w:t>)</w:t>
       </w:r>
     </w:p>
     <w:p>
@@ -2556,12 +2591,17 @@
         <w:t xml:space="preserve">void </w:t>
       </w:r>
       <w:proofErr w:type="spellStart"/>
+      <w:proofErr w:type="gramStart"/>
       <w:r>
         <w:t>initComponents</w:t>
       </w:r>
       <w:proofErr w:type="spellEnd"/>
       <w:r>
-        <w:t>()</w:t>
+        <w:t>(</w:t>
+      </w:r>
+      <w:proofErr w:type="gramEnd"/>
+      <w:r>
+        <w:t>)</w:t>
       </w:r>
     </w:p>
     <w:p>
@@ -2587,20 +2627,33 @@
         <w:t xml:space="preserve">void </w:t>
       </w:r>
       <w:proofErr w:type="spellStart"/>
+      <w:proofErr w:type="gramStart"/>
       <w:r>
         <w:t>updateUserDataFile</w:t>
       </w:r>
       <w:proofErr w:type="spellEnd"/>
       <w:r>
-        <w:t>()</w:t>
-      </w:r>
-    </w:p>
-    <w:p>
-      <w:pPr>
-        <w:spacing w:line="276" w:lineRule="auto"/>
-      </w:pPr>
-      <w:r>
-        <w:t>Each time a user is registered or removed, this function should get called. This function opens ‘userData.txt’ and writes the contents of USERNAMES and PASSWORDS into the file.</w:t>
+        <w:t>(</w:t>
+      </w:r>
+      <w:proofErr w:type="gramEnd"/>
+      <w:r>
+        <w:t>)</w:t>
+      </w:r>
+    </w:p>
+    <w:p>
+      <w:pPr>
+        <w:spacing w:line="276" w:lineRule="auto"/>
+      </w:pPr>
+      <w:r>
+        <w:t xml:space="preserve">Each time a user </w:t>
+      </w:r>
+      <w:proofErr w:type="gramStart"/>
+      <w:r>
+        <w:t>is registered or removed,</w:t>
+      </w:r>
+      <w:proofErr w:type="gramEnd"/>
+      <w:r>
+        <w:t xml:space="preserve"> this function should get called. This function opens ‘userData.txt’ and writes the contents of USERNAMES and PASSWORDS into the file.</w:t>
       </w:r>
     </w:p>
     <w:p>
@@ -2617,6 +2670,7 @@
         <w:t xml:space="preserve"> </w:t>
       </w:r>
       <w:proofErr w:type="spellStart"/>
+      <w:proofErr w:type="gramStart"/>
       <w:r>
         <w:t>userAndPassExists</w:t>
       </w:r>
@@ -2624,6 +2678,7 @@
       <w:r>
         <w:t>(</w:t>
       </w:r>
+      <w:proofErr w:type="gramEnd"/>
       <w:r>
         <w:t>String username, String password</w:t>
       </w:r>
@@ -2663,6 +2718,7 @@
         <w:t xml:space="preserve"> </w:t>
       </w:r>
       <w:proofErr w:type="spellStart"/>
+      <w:proofErr w:type="gramStart"/>
       <w:r>
         <w:t>usernameExists</w:t>
       </w:r>
@@ -2670,6 +2726,7 @@
       <w:r>
         <w:t>(</w:t>
       </w:r>
+      <w:proofErr w:type="gramEnd"/>
       <w:r>
         <w:t>String username</w:t>
       </w:r>
@@ -2700,6 +2757,7 @@
         <w:t xml:space="preserve">int </w:t>
       </w:r>
       <w:proofErr w:type="spellStart"/>
+      <w:proofErr w:type="gramStart"/>
       <w:r>
         <w:t>userIndex</w:t>
       </w:r>
@@ -2707,6 +2765,7 @@
       <w:r>
         <w:t>(</w:t>
       </w:r>
+      <w:proofErr w:type="gramEnd"/>
       <w:r>
         <w:t>String username, String password</w:t>
       </w:r>
@@ -2748,6 +2807,7 @@
         <w:t xml:space="preserve">void </w:t>
       </w:r>
       <w:proofErr w:type="spellStart"/>
+      <w:proofErr w:type="gramStart"/>
       <w:r>
         <w:t>buttonLoginActionPerformed</w:t>
       </w:r>
@@ -2756,6 +2816,7 @@
         <w:t>(</w:t>
       </w:r>
       <w:proofErr w:type="spellStart"/>
+      <w:proofErr w:type="gramEnd"/>
       <w:r>
         <w:t>ActionEvent</w:t>
       </w:r>
@@ -2838,12 +2899,17 @@
         <w:t xml:space="preserve"> sent as parameters to </w:t>
       </w:r>
       <w:proofErr w:type="spellStart"/>
+      <w:proofErr w:type="gramStart"/>
       <w:r>
         <w:t>usernameAndPassExists</w:t>
       </w:r>
       <w:proofErr w:type="spellEnd"/>
       <w:r>
-        <w:t xml:space="preserve">(), and if the </w:t>
+        <w:t>(</w:t>
+      </w:r>
+      <w:proofErr w:type="gramEnd"/>
+      <w:r>
+        <w:t xml:space="preserve">), and if the </w:t>
       </w:r>
       <w:r>
         <w:t xml:space="preserve">function </w:t>
@@ -2857,7 +2923,15 @@
         <w:spacing w:line="276" w:lineRule="auto"/>
       </w:pPr>
       <w:r>
-        <w:t xml:space="preserve">Upon a successful login, a notify() </w:t>
+        <w:t xml:space="preserve">Upon a successful login, a </w:t>
+      </w:r>
+      <w:proofErr w:type="gramStart"/>
+      <w:r>
+        <w:t>notify(</w:t>
+      </w:r>
+      <w:proofErr w:type="gramEnd"/>
+      <w:r>
+        <w:t xml:space="preserve">) </w:t>
       </w:r>
       <w:r>
         <w:t>method</w:t>
@@ -2913,6 +2987,7 @@
         <w:t xml:space="preserve">void </w:t>
       </w:r>
       <w:proofErr w:type="spellStart"/>
+      <w:proofErr w:type="gramStart"/>
       <w:r>
         <w:t>buttonRegisterActionPerformed</w:t>
       </w:r>
@@ -2921,6 +2996,7 @@
         <w:t>(</w:t>
       </w:r>
       <w:proofErr w:type="spellStart"/>
+      <w:proofErr w:type="gramEnd"/>
       <w:r>
         <w:t>ActionEvent</w:t>
       </w:r>
@@ -2978,12 +3054,17 @@
         <w:t xml:space="preserve"> Finally, the function </w:t>
       </w:r>
       <w:proofErr w:type="spellStart"/>
+      <w:proofErr w:type="gramStart"/>
       <w:r>
         <w:t>updateUserDataFile</w:t>
       </w:r>
       <w:proofErr w:type="spellEnd"/>
       <w:r>
-        <w:t>() is called to write the new username and password the ‘userData.txt’.</w:t>
+        <w:t>(</w:t>
+      </w:r>
+      <w:proofErr w:type="gramEnd"/>
+      <w:r>
+        <w:t>) is called to write the new username and password the ‘userData.txt’.</w:t>
       </w:r>
     </w:p>
     <w:p>
@@ -2995,6 +3076,7 @@
         <w:t xml:space="preserve">void </w:t>
       </w:r>
       <w:proofErr w:type="spellStart"/>
+      <w:proofErr w:type="gramStart"/>
       <w:r>
         <w:t>buttonRemoveUserActionPerformed</w:t>
       </w:r>
@@ -3003,6 +3085,7 @@
         <w:t>(</w:t>
       </w:r>
       <w:proofErr w:type="spellStart"/>
+      <w:proofErr w:type="gramEnd"/>
       <w:r>
         <w:t>ActionEvent</w:t>
       </w:r>
@@ -3081,12 +3164,17 @@
         <w:t xml:space="preserve">. Then, the global USER_COUNT variable is decremented by one, and </w:t>
       </w:r>
       <w:proofErr w:type="spellStart"/>
+      <w:proofErr w:type="gramStart"/>
       <w:r>
         <w:t>updateUserDataFile</w:t>
       </w:r>
       <w:proofErr w:type="spellEnd"/>
       <w:r>
-        <w:t>() is called to write the new removal of the username and password in ‘userData.txt’.</w:t>
+        <w:t>(</w:t>
+      </w:r>
+      <w:proofErr w:type="gramEnd"/>
+      <w:r>
+        <w:t>) is called to write the new removal of the username and password in ‘userData.txt’.</w:t>
       </w:r>
     </w:p>
     <w:p>
@@ -3203,10 +3291,18 @@
         <w:t xml:space="preserve"> access to this form is an admin privilege</w:t>
       </w:r>
       <w:r>
-        <w:t>. The user can also register a user on the right similar</w:t>
-      </w:r>
-      <w:r>
-        <w:t xml:space="preserve"> to the login form.</w:t>
+        <w:t xml:space="preserve">. The user can also register a user on the right </w:t>
+      </w:r>
+      <w:proofErr w:type="gramStart"/>
+      <w:r>
+        <w:t>similar</w:t>
+      </w:r>
+      <w:r>
+        <w:t xml:space="preserve"> to</w:t>
+      </w:r>
+      <w:proofErr w:type="gramEnd"/>
+      <w:r>
+        <w:t xml:space="preserve"> the login form.</w:t>
       </w:r>
     </w:p>
     <w:p>
@@ -3332,7 +3428,15 @@
             </w:r>
             <w:r>
               <w:lastRenderedPageBreak/>
-              <w:t>registered this variable increments by one, and when a user is removed this variable decrements by one.</w:t>
+              <w:t xml:space="preserve">registered </w:t>
+            </w:r>
+            <w:proofErr w:type="gramStart"/>
+            <w:r>
+              <w:t>this variable increments</w:t>
+            </w:r>
+            <w:proofErr w:type="gramEnd"/>
+            <w:r>
+              <w:t xml:space="preserve"> by one, and when a user is removed this variable decrements by one.</w:t>
             </w:r>
           </w:p>
         </w:tc>
@@ -3426,12 +3530,17 @@
         <w:pStyle w:val="Heading4"/>
       </w:pPr>
       <w:proofErr w:type="spellStart"/>
+      <w:proofErr w:type="gramStart"/>
       <w:r>
         <w:t>EditUserForm</w:t>
       </w:r>
       <w:proofErr w:type="spellEnd"/>
       <w:r>
-        <w:t>()</w:t>
+        <w:t>(</w:t>
+      </w:r>
+      <w:proofErr w:type="gramEnd"/>
+      <w:r>
+        <w:t>)</w:t>
       </w:r>
     </w:p>
     <w:p>
@@ -3442,12 +3551,17 @@
         <w:t xml:space="preserve">This method calls </w:t>
       </w:r>
       <w:proofErr w:type="spellStart"/>
+      <w:proofErr w:type="gramStart"/>
       <w:r>
         <w:t>initUserData</w:t>
       </w:r>
       <w:proofErr w:type="spellEnd"/>
       <w:r>
-        <w:t xml:space="preserve">(), which initializes all user data from the database, then </w:t>
+        <w:t>(</w:t>
+      </w:r>
+      <w:proofErr w:type="gramEnd"/>
+      <w:r>
+        <w:t xml:space="preserve">), which initializes all user data from the database, then </w:t>
       </w:r>
       <w:proofErr w:type="spellStart"/>
       <w:r>
@@ -3464,12 +3578,17 @@
         <w:t xml:space="preserve">itself. Then, the </w:t>
       </w:r>
       <w:proofErr w:type="spellStart"/>
+      <w:proofErr w:type="gramStart"/>
       <w:r>
         <w:t>updateScrollPane</w:t>
       </w:r>
       <w:proofErr w:type="spellEnd"/>
       <w:r>
-        <w:t xml:space="preserve">() method is called, which displays all registered users on the scroll pane of the window. </w:t>
+        <w:t>(</w:t>
+      </w:r>
+      <w:proofErr w:type="gramEnd"/>
+      <w:r>
+        <w:t xml:space="preserve">) method is called, which displays all registered users on the scroll pane of the window. </w:t>
       </w:r>
     </w:p>
     <w:p>
@@ -3504,12 +3623,17 @@
         <w:t xml:space="preserve">void </w:t>
       </w:r>
       <w:proofErr w:type="spellStart"/>
+      <w:proofErr w:type="gramStart"/>
       <w:r>
         <w:t>initUserData</w:t>
       </w:r>
       <w:proofErr w:type="spellEnd"/>
       <w:r>
-        <w:t>()</w:t>
+        <w:t>(</w:t>
+      </w:r>
+      <w:proofErr w:type="gramEnd"/>
+      <w:r>
+        <w:t>)</w:t>
       </w:r>
     </w:p>
     <w:p>
@@ -3537,12 +3661,17 @@
         <w:t xml:space="preserve">void </w:t>
       </w:r>
       <w:proofErr w:type="spellStart"/>
+      <w:proofErr w:type="gramStart"/>
       <w:r>
         <w:t>initComponents</w:t>
       </w:r>
       <w:proofErr w:type="spellEnd"/>
       <w:r>
-        <w:t>()</w:t>
+        <w:t>(</w:t>
+      </w:r>
+      <w:proofErr w:type="gramEnd"/>
+      <w:r>
+        <w:t>)</w:t>
       </w:r>
     </w:p>
     <w:p>
@@ -3568,20 +3697,33 @@
         <w:t xml:space="preserve">void </w:t>
       </w:r>
       <w:proofErr w:type="spellStart"/>
+      <w:proofErr w:type="gramStart"/>
       <w:r>
         <w:t>updateUserDataFile</w:t>
       </w:r>
       <w:proofErr w:type="spellEnd"/>
       <w:r>
-        <w:t>()</w:t>
-      </w:r>
-    </w:p>
-    <w:p>
-      <w:pPr>
-        <w:spacing w:line="276" w:lineRule="auto"/>
-      </w:pPr>
-      <w:r>
-        <w:t>Each time a user is registered or removed, this function should get called. This function opens ‘userData.txt’ and writes the contents of USERNAMES and PASSWORDS into the file.</w:t>
+        <w:t>(</w:t>
+      </w:r>
+      <w:proofErr w:type="gramEnd"/>
+      <w:r>
+        <w:t>)</w:t>
+      </w:r>
+    </w:p>
+    <w:p>
+      <w:pPr>
+        <w:spacing w:line="276" w:lineRule="auto"/>
+      </w:pPr>
+      <w:r>
+        <w:t xml:space="preserve">Each time a user </w:t>
+      </w:r>
+      <w:proofErr w:type="gramStart"/>
+      <w:r>
+        <w:t>is registered or removed,</w:t>
+      </w:r>
+      <w:proofErr w:type="gramEnd"/>
+      <w:r>
+        <w:t xml:space="preserve"> this function should get called. This function opens ‘userData.txt’ and writes the contents of USERNAMES and PASSWORDS into the file.</w:t>
       </w:r>
     </w:p>
     <w:p>
@@ -3592,12 +3734,17 @@
         <w:t xml:space="preserve">void </w:t>
       </w:r>
       <w:proofErr w:type="spellStart"/>
+      <w:proofErr w:type="gramStart"/>
       <w:r>
         <w:t>updateScrollPane</w:t>
       </w:r>
       <w:proofErr w:type="spellEnd"/>
       <w:r>
-        <w:t>()</w:t>
+        <w:t>(</w:t>
+      </w:r>
+      <w:proofErr w:type="gramEnd"/>
+      <w:r>
+        <w:t>)</w:t>
       </w:r>
     </w:p>
     <w:p>
@@ -3642,12 +3789,17 @@
         <w:t xml:space="preserve"> </w:t>
       </w:r>
       <w:proofErr w:type="spellStart"/>
+      <w:proofErr w:type="gramStart"/>
       <w:r>
         <w:t>usernameExists</w:t>
       </w:r>
       <w:proofErr w:type="spellEnd"/>
       <w:r>
-        <w:t>(String username)</w:t>
+        <w:t>(</w:t>
+      </w:r>
+      <w:proofErr w:type="gramEnd"/>
+      <w:r>
+        <w:t>String username)</w:t>
       </w:r>
     </w:p>
     <w:p>
@@ -3667,12 +3819,17 @@
         <w:t xml:space="preserve">int </w:t>
       </w:r>
       <w:proofErr w:type="spellStart"/>
+      <w:proofErr w:type="gramStart"/>
       <w:r>
         <w:t>userIndex</w:t>
       </w:r>
       <w:proofErr w:type="spellEnd"/>
       <w:r>
-        <w:t>(String username, String password)</w:t>
+        <w:t>(</w:t>
+      </w:r>
+      <w:proofErr w:type="gramEnd"/>
+      <w:r>
+        <w:t>String username, String password)</w:t>
       </w:r>
     </w:p>
     <w:p>
@@ -3702,6 +3859,7 @@
         <w:t xml:space="preserve">void </w:t>
       </w:r>
       <w:proofErr w:type="spellStart"/>
+      <w:proofErr w:type="gramStart"/>
       <w:r>
         <w:t>buttonRegisterActionPerformed</w:t>
       </w:r>
@@ -3710,6 +3868,7 @@
         <w:t>(</w:t>
       </w:r>
       <w:proofErr w:type="spellStart"/>
+      <w:proofErr w:type="gramEnd"/>
       <w:r>
         <w:t>ActionEvent</w:t>
       </w:r>
@@ -3764,12 +3923,17 @@
         <w:t xml:space="preserve">If the text input is valid, then the current username and password stored in the temporary variables are added to the next free space in the internal USERNAMES and PASSWORDS array field. USER_COUNT is then incremented by one. Finally, the function </w:t>
       </w:r>
       <w:proofErr w:type="spellStart"/>
+      <w:proofErr w:type="gramStart"/>
       <w:r>
         <w:t>updateUserDataFile</w:t>
       </w:r>
       <w:proofErr w:type="spellEnd"/>
       <w:r>
-        <w:t>() is called to write the new username and password the ‘userData.txt’.</w:t>
+        <w:t>(</w:t>
+      </w:r>
+      <w:proofErr w:type="gramEnd"/>
+      <w:r>
+        <w:t>) is called to write the new username and password the ‘userData.txt’.</w:t>
       </w:r>
     </w:p>
     <w:p>
@@ -3781,6 +3945,7 @@
         <w:t xml:space="preserve">void </w:t>
       </w:r>
       <w:proofErr w:type="spellStart"/>
+      <w:proofErr w:type="gramStart"/>
       <w:r>
         <w:t>buttonRemoveUserActionPerformed</w:t>
       </w:r>
@@ -3789,6 +3954,7 @@
         <w:t>(</w:t>
       </w:r>
       <w:proofErr w:type="spellStart"/>
+      <w:proofErr w:type="gramEnd"/>
       <w:r>
         <w:t>ActionEvent</w:t>
       </w:r>
@@ -3852,23 +4018,33 @@
         <w:t xml:space="preserve">If the text input is valid, then the referenced username and password in the private USERNAMES and PASSWORDS fields are deleted, and then the arrays are collapsed to account for the blank entry. Then, the global USER_COUNT variable is decremented by one, and </w:t>
       </w:r>
       <w:proofErr w:type="spellStart"/>
+      <w:proofErr w:type="gramStart"/>
       <w:r>
         <w:t>updateUserDataFile</w:t>
       </w:r>
       <w:proofErr w:type="spellEnd"/>
       <w:r>
-        <w:t>() is called to write the new removal of the username and password in ‘userData.txt’.</w:t>
+        <w:t>(</w:t>
+      </w:r>
+      <w:proofErr w:type="gramEnd"/>
+      <w:r>
+        <w:t>) is called to write the new removal of the username and password in ‘userData.txt’.</w:t>
       </w:r>
       <w:r>
         <w:t xml:space="preserve"> The function </w:t>
       </w:r>
       <w:proofErr w:type="spellStart"/>
+      <w:proofErr w:type="gramStart"/>
       <w:r>
         <w:t>updateScrollPane</w:t>
       </w:r>
       <w:proofErr w:type="spellEnd"/>
       <w:r>
-        <w:t>() is also called to let the user show the new list of registered usernames.</w:t>
+        <w:t>(</w:t>
+      </w:r>
+      <w:proofErr w:type="gramEnd"/>
+      <w:r>
+        <w:t>) is also called to let the user show the new list of registered usernames.</w:t>
       </w:r>
     </w:p>
     <w:p>
@@ -4004,10 +4180,26 @@
     </w:p>
     <w:p>
       <w:r>
-        <w:t>As of now, the program doesn’t do much other than store the parameters in the private instance fields from user input.</w:t>
-      </w:r>
-      <w:r>
-        <w:t xml:space="preserve"> In the future, it should be able to serially communicate with the pacemaker, indicate that it is connected, receive and display the model number, as well as send parameters inputted by the user to the pacemaker.</w:t>
+        <w:t xml:space="preserve">As of now, the program </w:t>
+      </w:r>
+      <w:proofErr w:type="gramStart"/>
+      <w:r>
+        <w:t>doesn’t</w:t>
+      </w:r>
+      <w:proofErr w:type="gramEnd"/>
+      <w:r>
+        <w:t xml:space="preserve"> do much other than store the parameters in the private instance fields from user input.</w:t>
+      </w:r>
+      <w:r>
+        <w:t xml:space="preserve"> In the future, it should be able to serially communicate with the pacemaker, indicate that it is connected, </w:t>
+      </w:r>
+      <w:proofErr w:type="gramStart"/>
+      <w:r>
+        <w:t>receive</w:t>
+      </w:r>
+      <w:proofErr w:type="gramEnd"/>
+      <w:r>
+        <w:t xml:space="preserve"> and display the model number, as well as send parameters inputted by the user to the pacemaker.</w:t>
       </w:r>
     </w:p>
     <w:p>
@@ -4578,9 +4770,11 @@
       <w:pPr>
         <w:pStyle w:val="Heading4"/>
       </w:pPr>
+      <w:proofErr w:type="gramStart"/>
       <w:r>
         <w:t>DCM(</w:t>
       </w:r>
+      <w:proofErr w:type="gramEnd"/>
       <w:r>
         <w:t>String username</w:t>
       </w:r>
@@ -4593,12 +4787,17 @@
         <w:t xml:space="preserve">This is a constructor method that initializes the DCM by calling four other methods: </w:t>
       </w:r>
       <w:proofErr w:type="spellStart"/>
+      <w:proofErr w:type="gramStart"/>
       <w:r>
         <w:t>initComponents</w:t>
       </w:r>
       <w:proofErr w:type="spellEnd"/>
       <w:r>
-        <w:t xml:space="preserve">(), </w:t>
+        <w:t>(</w:t>
+      </w:r>
+      <w:proofErr w:type="gramEnd"/>
+      <w:r>
+        <w:t xml:space="preserve">), </w:t>
       </w:r>
       <w:proofErr w:type="spellStart"/>
       <w:r>
@@ -4640,13 +4839,21 @@
         <w:t xml:space="preserve"> to finish initialization.</w:t>
       </w:r>
       <w:r>
-        <w:t xml:space="preserve"> If a username is passed as a parameter to this method, it checks if it is equal to ‘admin’</w:t>
+        <w:t xml:space="preserve"> If a username is passed as a parameter to this method, it checks if it is equal to ‘admin</w:t>
+      </w:r>
+      <w:proofErr w:type="gramStart"/>
+      <w:r>
+        <w:t>’</w:t>
       </w:r>
       <w:r>
         <w:t>,</w:t>
       </w:r>
       <w:r>
-        <w:t xml:space="preserve"> and sets ADMIN_MODE true if that is the case; false otherwise.</w:t>
+        <w:t xml:space="preserve"> and</w:t>
+      </w:r>
+      <w:proofErr w:type="gramEnd"/>
+      <w:r>
+        <w:t xml:space="preserve"> sets ADMIN_MODE true if that is the case; false otherwise.</w:t>
       </w:r>
     </w:p>
     <w:p>
@@ -4681,12 +4888,17 @@
         <w:t xml:space="preserve">void </w:t>
       </w:r>
       <w:proofErr w:type="spellStart"/>
+      <w:proofErr w:type="gramStart"/>
       <w:r>
         <w:t>initComponents</w:t>
       </w:r>
       <w:proofErr w:type="spellEnd"/>
       <w:r>
-        <w:t>()</w:t>
+        <w:t>(</w:t>
+      </w:r>
+      <w:proofErr w:type="gramEnd"/>
+      <w:r>
+        <w:t>)</w:t>
       </w:r>
     </w:p>
     <w:p>
@@ -4705,12 +4917,17 @@
         <w:t xml:space="preserve">void </w:t>
       </w:r>
       <w:proofErr w:type="spellStart"/>
+      <w:proofErr w:type="gramStart"/>
       <w:r>
         <w:t>resetAllFields</w:t>
       </w:r>
       <w:proofErr w:type="spellEnd"/>
       <w:r>
-        <w:t>()</w:t>
+        <w:t>(</w:t>
+      </w:r>
+      <w:proofErr w:type="gramEnd"/>
+      <w:r>
+        <w:t>)</w:t>
       </w:r>
     </w:p>
     <w:p>
@@ -4731,12 +4948,17 @@
         <w:t xml:space="preserve">void </w:t>
       </w:r>
       <w:proofErr w:type="spellStart"/>
+      <w:proofErr w:type="gramStart"/>
       <w:r>
         <w:t>initParameters</w:t>
       </w:r>
       <w:proofErr w:type="spellEnd"/>
       <w:r>
-        <w:t>()</w:t>
+        <w:t>(</w:t>
+      </w:r>
+      <w:proofErr w:type="gramEnd"/>
+      <w:r>
+        <w:t>)</w:t>
       </w:r>
     </w:p>
     <w:p>
@@ -4752,12 +4974,17 @@
         <w:t xml:space="preserve">void </w:t>
       </w:r>
       <w:proofErr w:type="spellStart"/>
+      <w:proofErr w:type="gramStart"/>
       <w:r>
         <w:t>initSerialPorts</w:t>
       </w:r>
       <w:proofErr w:type="spellEnd"/>
       <w:r>
-        <w:t>()</w:t>
+        <w:t>(</w:t>
+      </w:r>
+      <w:proofErr w:type="gramEnd"/>
+      <w:r>
+        <w:t>)</w:t>
       </w:r>
     </w:p>
     <w:p>
@@ -4773,6 +5000,7 @@
         <w:t xml:space="preserve"> void </w:t>
       </w:r>
       <w:proofErr w:type="spellStart"/>
+      <w:proofErr w:type="gramStart"/>
       <w:r>
         <w:t>enableSmoothingActionPerformed</w:t>
       </w:r>
@@ -4781,6 +5009,7 @@
         <w:t>(</w:t>
       </w:r>
       <w:proofErr w:type="spellStart"/>
+      <w:proofErr w:type="gramEnd"/>
       <w:r>
         <w:t>ActionEvent</w:t>
       </w:r>
@@ -4818,6 +5047,7 @@
         <w:t xml:space="preserve">void </w:t>
       </w:r>
       <w:proofErr w:type="spellStart"/>
+      <w:proofErr w:type="gramStart"/>
       <w:r>
         <w:t>enable</w:t>
       </w:r>
@@ -4832,6 +5062,7 @@
         <w:t>(</w:t>
       </w:r>
       <w:proofErr w:type="spellStart"/>
+      <w:proofErr w:type="gramEnd"/>
       <w:r>
         <w:t>ActionEvent</w:t>
       </w:r>
@@ -4869,6 +5100,7 @@
         <w:t xml:space="preserve">void </w:t>
       </w:r>
       <w:proofErr w:type="spellStart"/>
+      <w:proofErr w:type="gramStart"/>
       <w:r>
         <w:t>buttonEditUserActionPerformed</w:t>
       </w:r>
@@ -4877,6 +5109,7 @@
         <w:t>(</w:t>
       </w:r>
       <w:proofErr w:type="spellStart"/>
+      <w:proofErr w:type="gramEnd"/>
       <w:r>
         <w:t>ActionEvent</w:t>
       </w:r>
@@ -4925,6 +5158,7 @@
         <w:t xml:space="preserve">void </w:t>
       </w:r>
       <w:proofErr w:type="spellStart"/>
+      <w:proofErr w:type="gramStart"/>
       <w:r>
         <w:t>buttonResetParamActionPerformed</w:t>
       </w:r>
@@ -4933,6 +5167,7 @@
         <w:t>(</w:t>
       </w:r>
       <w:proofErr w:type="spellStart"/>
+      <w:proofErr w:type="gramEnd"/>
       <w:r>
         <w:t>ActionEvent</w:t>
       </w:r>
@@ -4954,12 +5189,17 @@
         <w:t xml:space="preserve">This method updates on an action listener; if the user presses the ‘reset parameters’ button, the method simply calls the </w:t>
       </w:r>
       <w:proofErr w:type="spellStart"/>
+      <w:proofErr w:type="gramStart"/>
       <w:r>
         <w:t>resetAllFields</w:t>
       </w:r>
       <w:proofErr w:type="spellEnd"/>
       <w:r>
-        <w:t>() method.</w:t>
+        <w:t>(</w:t>
+      </w:r>
+      <w:proofErr w:type="gramEnd"/>
+      <w:r>
+        <w:t>) method.</w:t>
       </w:r>
     </w:p>
     <w:p>
@@ -4970,6 +5210,7 @@
         <w:t xml:space="preserve">void </w:t>
       </w:r>
       <w:proofErr w:type="spellStart"/>
+      <w:proofErr w:type="gramStart"/>
       <w:r>
         <w:t>buttonSendParamActionPerformed</w:t>
       </w:r>
@@ -4978,6 +5219,7 @@
         <w:t>(</w:t>
       </w:r>
       <w:proofErr w:type="spellStart"/>
+      <w:proofErr w:type="gramEnd"/>
       <w:r>
         <w:t>ActionEvent</w:t>
       </w:r>
@@ -4996,24 +5238,31 @@
     </w:p>
     <w:p>
       <w:r>
-        <w:t>This method updates on an action listener; if the user presses the ‘</w:t>
-      </w:r>
-      <w:r>
-        <w:t>send</w:t>
-      </w:r>
-      <w:r>
-        <w:t xml:space="preserve"> parameters’ button, the method simply calls the </w:t>
-      </w:r>
-      <w:proofErr w:type="spellStart"/>
+        <w:t xml:space="preserve">This method updates on an action listener; if the user presses the ‘send parameters’ button, the method simply calls the </w:t>
+      </w:r>
+      <w:proofErr w:type="spellStart"/>
+      <w:proofErr w:type="gramStart"/>
       <w:r>
         <w:t>initParameters</w:t>
       </w:r>
       <w:proofErr w:type="spellEnd"/>
       <w:r>
-        <w:t>() method.</w:t>
-      </w:r>
-      <w:r>
-        <w:t xml:space="preserve"> This will be changed in the future, because the parameters need to be actually sent to the pacemaker</w:t>
+        <w:t>(</w:t>
+      </w:r>
+      <w:proofErr w:type="gramEnd"/>
+      <w:r>
+        <w:t>) method.</w:t>
+      </w:r>
+      <w:r>
+        <w:t xml:space="preserve"> This will be changed in the </w:t>
+      </w:r>
+      <w:proofErr w:type="gramStart"/>
+      <w:r>
+        <w:t>future, because</w:t>
+      </w:r>
+      <w:proofErr w:type="gramEnd"/>
+      <w:r>
+        <w:t xml:space="preserve"> the parameters need to be actually sent to the pacemaker</w:t>
       </w:r>
       <w:r>
         <w:t xml:space="preserve"> through the serial port.</w:t>
@@ -5027,6 +5276,7 @@
         <w:t xml:space="preserve">void </w:t>
       </w:r>
       <w:proofErr w:type="spellStart"/>
+      <w:proofErr w:type="gramStart"/>
       <w:r>
         <w:t>buttonLogoutActionPerformed</w:t>
       </w:r>
@@ -5035,6 +5285,7 @@
         <w:t>(</w:t>
       </w:r>
       <w:proofErr w:type="spellStart"/>
+      <w:proofErr w:type="gramEnd"/>
       <w:r>
         <w:t>ActionEvent</w:t>
       </w:r>
@@ -5053,13 +5304,7 @@
     </w:p>
     <w:p>
       <w:r>
-        <w:t>This method updates on an action listener; if the user presses the ‘</w:t>
-      </w:r>
-      <w:r>
-        <w:t>logout</w:t>
-      </w:r>
-      <w:r>
-        <w:t>’ button</w:t>
+        <w:t>This method updates on an action listener; if the user presses the ‘logout’ button</w:t>
       </w:r>
       <w:r>
         <w:t xml:space="preserve">, the method sends a notify() method to wake up the thread that suspends the login form, which results in the </w:t>
@@ -5091,21 +5336,78 @@
     <w:p>
       <w:pPr>
         <w:spacing w:line="276" w:lineRule="auto"/>
-      </w:pPr>
-      <w:r>
+        <w:rPr>
+          <w:b/>
+          <w:bCs/>
+          <w:i/>
+          <w:iCs/>
+        </w:rPr>
+      </w:pPr>
+      <w:r>
+        <w:rPr>
+          <w:b/>
+          <w:bCs/>
+          <w:i/>
+          <w:iCs/>
+        </w:rPr>
         <w:t xml:space="preserve">Rounding for the inputted parameters should be </w:t>
       </w:r>
       <w:r>
-        <w:t>considered</w:t>
-      </w:r>
-      <w:r>
-        <w:t xml:space="preserve">. If a user enters a value that is above a maximum or below a minimum value, then the DCM should automatically round the value down and up to the maximum and minimum </w:t>
+        <w:rPr>
+          <w:b/>
+          <w:bCs/>
+          <w:i/>
+          <w:iCs/>
+        </w:rPr>
+        <w:t>considere</w:t>
+      </w:r>
+      <w:r>
+        <w:rPr>
+          <w:b/>
+          <w:bCs/>
+          <w:i/>
+          <w:iCs/>
+        </w:rPr>
+        <w:t>d:</w:t>
+      </w:r>
+    </w:p>
+    <w:p>
+      <w:pPr>
+        <w:spacing w:line="276" w:lineRule="auto"/>
+      </w:pPr>
+      <w:r>
+        <w:t>-</w:t>
+      </w:r>
+      <w:r>
+        <w:t xml:space="preserve"> If a user enters a value that is above a maximum or below a minimum value, then the DCM should automatically round the value down and up to the maximum and minimum </w:t>
       </w:r>
       <w:r>
         <w:t>value,</w:t>
       </w:r>
       <w:r>
-        <w:t xml:space="preserve"> respectively. Also, if a user enters a value that is not of the desired precision, then the program will round to the closest value. For </w:t>
+        <w:t xml:space="preserve"> respectively. </w:t>
+      </w:r>
+    </w:p>
+    <w:p>
+      <w:pPr>
+        <w:spacing w:line="276" w:lineRule="auto"/>
+      </w:pPr>
+      <w:r>
+        <w:t>-I</w:t>
+      </w:r>
+      <w:r>
+        <w:t xml:space="preserve">f a user enters a value that is not of the desired precision, then the program will round to the closest value. </w:t>
+      </w:r>
+    </w:p>
+    <w:p>
+      <w:pPr>
+        <w:spacing w:line="276" w:lineRule="auto"/>
+      </w:pPr>
+      <w:r>
+        <w:t>-</w:t>
+      </w:r>
+      <w:r>
+        <w:t xml:space="preserve">For </w:t>
       </w:r>
       <w:r>
         <w:t>example,</w:t>
@@ -5126,7 +5428,18 @@
         <w:t>, then the input will be rounded to 4.0.</w:t>
       </w:r>
       <w:r>
-        <w:t xml:space="preserve"> Another way to counteract this problem is to implement the </w:t>
+        <w:t xml:space="preserve"> </w:t>
+      </w:r>
+    </w:p>
+    <w:p>
+      <w:pPr>
+        <w:spacing w:line="276" w:lineRule="auto"/>
+      </w:pPr>
+      <w:r>
+        <w:t>-</w:t>
+      </w:r>
+      <w:r>
+        <w:t xml:space="preserve">Another way to counteract this problem is to implement the </w:t>
       </w:r>
       <w:r>
         <w:rPr>
@@ -5148,9 +5461,61 @@
     <w:p>
       <w:pPr>
         <w:spacing w:line="276" w:lineRule="auto"/>
-      </w:pPr>
-      <w:r>
-        <w:t xml:space="preserve">Users should be able to save their own DCM parameter values. Most likely this will be stored in their own text file in a local directory where the DCM program is stored. </w:t>
+        <w:rPr>
+          <w:b/>
+          <w:bCs/>
+          <w:i/>
+          <w:iCs/>
+        </w:rPr>
+      </w:pPr>
+      <w:r>
+        <w:rPr>
+          <w:b/>
+          <w:bCs/>
+          <w:i/>
+          <w:iCs/>
+        </w:rPr>
+        <w:t>Users should be able to save their own DCM parameter values</w:t>
+      </w:r>
+      <w:r>
+        <w:rPr>
+          <w:b/>
+          <w:bCs/>
+          <w:i/>
+          <w:iCs/>
+        </w:rPr>
+        <w:t>:</w:t>
+      </w:r>
+    </w:p>
+    <w:p>
+      <w:pPr>
+        <w:spacing w:line="276" w:lineRule="auto"/>
+      </w:pPr>
+      <w:r>
+        <w:t>-</w:t>
+      </w:r>
+      <w:r>
+        <w:rPr>
+          <w:b/>
+          <w:bCs/>
+          <w:i/>
+          <w:iCs/>
+        </w:rPr>
+        <w:t xml:space="preserve"> </w:t>
+      </w:r>
+      <w:r>
+        <w:t>Most likely this will be stored in their own text file in a local directory where the DCM program is stored.</w:t>
+      </w:r>
+    </w:p>
+    <w:p>
+      <w:pPr>
+        <w:spacing w:line="276" w:lineRule="auto"/>
+      </w:pPr>
+      <w:r>
+        <w:t>-</w:t>
+      </w:r>
+      <w:r>
+        <w:t xml:space="preserve"> </w:t>
       </w:r>
       <w:r>
         <w:t>Also, each user should have their own nominal (default) parameter values</w:t>
@@ -5158,6 +5523,14 @@
       <w:r>
         <w:t xml:space="preserve">, and they should have the option to setting their own “default”. </w:t>
       </w:r>
+    </w:p>
+    <w:p>
+      <w:pPr>
+        <w:spacing w:line="276" w:lineRule="auto"/>
+      </w:pPr>
+      <w:r>
+        <w:t>-</w:t>
+      </w:r>
       <w:r>
         <w:t>An admin should be able to change the parameter values of all registered users.</w:t>
       </w:r>
@@ -5165,12 +5538,59 @@
     <w:p>
       <w:pPr>
         <w:spacing w:line="276" w:lineRule="auto"/>
-      </w:pPr>
-      <w:r>
+        <w:rPr>
+          <w:b/>
+          <w:bCs/>
+          <w:i/>
+          <w:iCs/>
+        </w:rPr>
+      </w:pPr>
+    </w:p>
+    <w:p>
+      <w:pPr>
+        <w:spacing w:line="276" w:lineRule="auto"/>
+        <w:rPr>
+          <w:b/>
+          <w:bCs/>
+          <w:i/>
+          <w:iCs/>
+        </w:rPr>
+      </w:pPr>
+      <w:r>
+        <w:rPr>
+          <w:b/>
+          <w:bCs/>
+          <w:i/>
+          <w:iCs/>
+        </w:rPr>
+        <w:lastRenderedPageBreak/>
         <w:t>A “help” button should be implemented to show a general user a brief guidance on how to use the program.</w:t>
       </w:r>
       <w:r>
-        <w:t xml:space="preserve"> A ‘help’ form should be implemented for this</w:t>
+        <w:rPr>
+          <w:b/>
+          <w:bCs/>
+          <w:i/>
+          <w:iCs/>
+        </w:rPr>
+        <w:t xml:space="preserve"> </w:t>
+      </w:r>
+    </w:p>
+    <w:p>
+      <w:pPr>
+        <w:spacing w:line="276" w:lineRule="auto"/>
+      </w:pPr>
+      <w:r>
+        <w:rPr>
+          <w:b/>
+          <w:bCs/>
+          <w:i/>
+          <w:iCs/>
+        </w:rPr>
+        <w:t>-</w:t>
+      </w:r>
+      <w:r>
+        <w:t>A ‘help’ form should be implemented for this</w:t>
       </w:r>
       <w:r>
         <w:t xml:space="preserve"> as well</w:t>
@@ -5185,9 +5605,55 @@
     <w:p>
       <w:pPr>
         <w:spacing w:line="276" w:lineRule="auto"/>
-      </w:pPr>
-      <w:r>
-        <w:t xml:space="preserve">Obviously, the DCM should be able to communicate with the pacemaker. </w:t>
+        <w:rPr>
+          <w:b/>
+          <w:bCs/>
+          <w:i/>
+          <w:iCs/>
+        </w:rPr>
+      </w:pPr>
+    </w:p>
+    <w:p>
+      <w:pPr>
+        <w:spacing w:line="276" w:lineRule="auto"/>
+        <w:rPr>
+          <w:b/>
+          <w:bCs/>
+          <w:i/>
+          <w:iCs/>
+        </w:rPr>
+      </w:pPr>
+      <w:r>
+        <w:rPr>
+          <w:b/>
+          <w:bCs/>
+          <w:i/>
+          <w:iCs/>
+        </w:rPr>
+        <w:t>Obviously, the DCM should be able to communicate with the pacemaker</w:t>
+      </w:r>
+      <w:r>
+        <w:rPr>
+          <w:b/>
+          <w:bCs/>
+          <w:i/>
+          <w:iCs/>
+        </w:rPr>
+        <w:t>:</w:t>
+      </w:r>
+    </w:p>
+    <w:p>
+      <w:pPr>
+        <w:spacing w:line="276" w:lineRule="auto"/>
+      </w:pPr>
+      <w:r>
+        <w:rPr>
+          <w:b/>
+          <w:bCs/>
+          <w:i/>
+          <w:iCs/>
+        </w:rPr>
+        <w:t xml:space="preserve"> </w:t>
       </w:r>
       <w:r>
         <w:t xml:space="preserve">Currently, they are </w:t>
@@ -5211,95 +5677,294 @@
         <w:spacing w:line="276" w:lineRule="auto"/>
       </w:pPr>
       <w:bookmarkStart w:id="21" w:name="_Toc54759924"/>
+    </w:p>
+    <w:p>
+      <w:pPr>
+        <w:pStyle w:val="Heading1"/>
+        <w:spacing w:line="276" w:lineRule="auto"/>
+      </w:pPr>
+      <w:r>
+        <w:t>4. Likely Design Decision Changes</w:t>
+      </w:r>
+      <w:bookmarkEnd w:id="21"/>
+    </w:p>
+    <w:p>
+      <w:pPr>
+        <w:spacing w:line="276" w:lineRule="auto"/>
+        <w:rPr>
+          <w:b/>
+          <w:bCs/>
+          <w:i/>
+          <w:iCs/>
+        </w:rPr>
+      </w:pPr>
+    </w:p>
+    <w:p>
+      <w:pPr>
+        <w:spacing w:line="276" w:lineRule="auto"/>
+        <w:rPr>
+          <w:b/>
+          <w:bCs/>
+          <w:i/>
+          <w:iCs/>
+        </w:rPr>
+      </w:pPr>
+      <w:r>
+        <w:rPr>
+          <w:b/>
+          <w:bCs/>
+          <w:i/>
+          <w:iCs/>
+        </w:rPr>
+        <w:t>A hash method should be implemented to store the passwords in the text file</w:t>
+      </w:r>
+      <w:r>
+        <w:rPr>
+          <w:b/>
+          <w:bCs/>
+          <w:i/>
+          <w:iCs/>
+        </w:rPr>
+        <w:t>:</w:t>
+      </w:r>
+    </w:p>
+    <w:p>
+      <w:pPr>
+        <w:spacing w:line="276" w:lineRule="auto"/>
+      </w:pPr>
+      <w:r>
+        <w:rPr>
+          <w:b/>
+          <w:bCs/>
+        </w:rPr>
+        <w:t>-</w:t>
+      </w:r>
+      <w:r>
+        <w:t xml:space="preserve"> </w:t>
+      </w:r>
+      <w:r>
+        <w:t>T</w:t>
+      </w:r>
+      <w:r>
+        <w:t>o ensure obscurity for the passwords and make the database more secure.</w:t>
+      </w:r>
+      <w:r>
+        <w:t xml:space="preserve"> </w:t>
+      </w:r>
+    </w:p>
+    <w:p>
+      <w:pPr>
+        <w:spacing w:line="276" w:lineRule="auto"/>
+      </w:pPr>
+      <w:r>
+        <w:t xml:space="preserve">- </w:t>
+      </w:r>
+      <w:r>
+        <w:t xml:space="preserve">A user </w:t>
+      </w:r>
+      <w:r>
+        <w:t>should not</w:t>
+      </w:r>
+      <w:r>
+        <w:t xml:space="preserve"> be able to look at the text file and know all passwords associated with the username</w:t>
+      </w:r>
+      <w:r>
+        <w:t xml:space="preserve">. </w:t>
+      </w:r>
+    </w:p>
+    <w:p>
+      <w:pPr>
+        <w:spacing w:line="276" w:lineRule="auto"/>
+      </w:pPr>
+      <w:r>
+        <w:t>-</w:t>
+      </w:r>
+      <w:r>
+        <w:t>If</w:t>
+      </w:r>
+      <w:r>
+        <w:t xml:space="preserve"> they are hashed using an encryption algorithm such as SHA-256, then </w:t>
+      </w:r>
+      <w:r>
+        <w:t xml:space="preserve">it is impossible for the user to know the original password. </w:t>
+      </w:r>
+    </w:p>
+    <w:p>
+      <w:pPr>
+        <w:spacing w:line="276" w:lineRule="auto"/>
+      </w:pPr>
+      <w:r>
+        <w:t>-</w:t>
+      </w:r>
+      <w:r>
+        <w:t xml:space="preserve">Whenever a password is registered through the ‘edit user’ or ‘login’ form, the entered password is hashed and written to the text file. </w:t>
+      </w:r>
+      <w:r>
+        <w:t>SHA-256 ensures 1-to-1 mapping of input and output, so only a unique password will always yield a unique hashed output.</w:t>
+      </w:r>
+    </w:p>
+    <w:p>
+      <w:pPr>
+        <w:spacing w:line="276" w:lineRule="auto"/>
+      </w:pPr>
+    </w:p>
+    <w:p>
+      <w:pPr>
+        <w:spacing w:line="276" w:lineRule="auto"/>
+      </w:pPr>
+      <w:r>
+        <w:rPr>
+          <w:b/>
+          <w:bCs/>
+          <w:i/>
+          <w:iCs/>
+        </w:rPr>
+        <w:t>A way to change passwords in the ‘edit user’ form</w:t>
+      </w:r>
+      <w:r>
+        <w:rPr>
+          <w:b/>
+          <w:bCs/>
+          <w:i/>
+          <w:iCs/>
+        </w:rPr>
+        <w:t>:</w:t>
+      </w:r>
+      <w:r>
+        <w:t xml:space="preserve"> </w:t>
+      </w:r>
+    </w:p>
+    <w:p>
+      <w:pPr>
+        <w:spacing w:line="276" w:lineRule="auto"/>
+      </w:pPr>
+      <w:r>
+        <w:t>-</w:t>
+      </w:r>
+      <w:r>
+        <w:t xml:space="preserve">This would be </w:t>
+      </w:r>
+      <w:r>
+        <w:t xml:space="preserve">useful if </w:t>
+      </w:r>
+      <w:r>
+        <w:t>a general</w:t>
+      </w:r>
+      <w:r>
+        <w:t xml:space="preserve"> user requests the admin to change their password.</w:t>
+      </w:r>
+      <w:r>
+        <w:t xml:space="preserve"> </w:t>
+      </w:r>
+    </w:p>
+    <w:p>
+      <w:pPr>
+        <w:spacing w:line="276" w:lineRule="auto"/>
+      </w:pPr>
+      <w:r>
+        <w:t>-M</w:t>
+      </w:r>
+      <w:r>
+        <w:t>ay not be necessary, as the</w:t>
+      </w:r>
+      <w:r>
+        <w:t xml:space="preserve"> general</w:t>
+      </w:r>
+      <w:r>
+        <w:t xml:space="preserve"> user can simply remove their account and register with the same username but with the updated password.</w:t>
+      </w:r>
+    </w:p>
+    <w:p>
+      <w:pPr>
+        <w:spacing w:line="276" w:lineRule="auto"/>
+      </w:pPr>
+    </w:p>
+    <w:p>
+      <w:pPr>
+        <w:spacing w:line="276" w:lineRule="auto"/>
+      </w:pPr>
+      <w:r>
+        <w:rPr>
+          <w:b/>
+          <w:bCs/>
+          <w:i/>
+          <w:iCs/>
+        </w:rPr>
+        <w:t>A design overhaul for the DCM may be required to make it more user friendly</w:t>
+      </w:r>
+      <w:r>
+        <w:rPr>
+          <w:b/>
+          <w:bCs/>
+          <w:i/>
+          <w:iCs/>
+        </w:rPr>
+        <w:t>:</w:t>
+      </w:r>
+      <w:r>
+        <w:t xml:space="preserve"> </w:t>
+      </w:r>
+    </w:p>
+    <w:p>
+      <w:pPr>
+        <w:spacing w:line="276" w:lineRule="auto"/>
+      </w:pPr>
+      <w:r>
+        <w:t xml:space="preserve">- </w:t>
+      </w:r>
+      <w:r>
+        <w:t xml:space="preserve">Currently, the user </w:t>
+      </w:r>
+      <w:r>
+        <w:t>will not</w:t>
+      </w:r>
+      <w:r>
+        <w:t xml:space="preserve"> understand the naming scheme for the parameter variables. </w:t>
+      </w:r>
+    </w:p>
+    <w:p>
+      <w:pPr>
+        <w:spacing w:line="276" w:lineRule="auto"/>
+      </w:pPr>
       <w:r>
         <w:lastRenderedPageBreak/>
-        <w:t>4. Likely Design Decision Changes</w:t>
-      </w:r>
-      <w:bookmarkEnd w:id="21"/>
-    </w:p>
-    <w:p>
-      <w:pPr>
-        <w:spacing w:line="276" w:lineRule="auto"/>
-      </w:pPr>
-      <w:r>
-        <w:t xml:space="preserve">A hash method should be implemented to store the passwords in the text file. </w:t>
-      </w:r>
-      <w:r>
-        <w:t>This is to ensure obscurity for the passwords and make the database more secure.</w:t>
-      </w:r>
-      <w:r>
-        <w:t xml:space="preserve"> A user </w:t>
-      </w:r>
-      <w:r>
-        <w:t>should not</w:t>
-      </w:r>
-      <w:r>
-        <w:t xml:space="preserve"> be able to look at the text file and know all passwords associated with the username</w:t>
-      </w:r>
-      <w:r>
-        <w:t>. If</w:t>
-      </w:r>
-      <w:r>
-        <w:t xml:space="preserve"> they are hashed using an encryption algorithm such as SHA-256, then </w:t>
-      </w:r>
-      <w:r>
-        <w:t xml:space="preserve">it is impossible for the user to know the original password. </w:t>
-      </w:r>
-      <w:r>
-        <w:t xml:space="preserve">Whenever a password is registered through the ‘edit user’ or ‘login’ form, the entered password is hashed and written to the text file. </w:t>
-      </w:r>
-      <w:r>
-        <w:t>SHA-256 ensures 1-to-1 mapping of input and output, so only a unique password will always yield a unique hashed output.</w:t>
-      </w:r>
-    </w:p>
-    <w:p>
-      <w:pPr>
-        <w:spacing w:line="276" w:lineRule="auto"/>
-      </w:pPr>
-      <w:r>
-        <w:t xml:space="preserve">A way to change passwords in the ‘edit user’ form. This would be </w:t>
-      </w:r>
-      <w:r>
-        <w:t xml:space="preserve">useful if </w:t>
-      </w:r>
-      <w:r>
-        <w:t>a general</w:t>
-      </w:r>
-      <w:r>
-        <w:t xml:space="preserve"> user requests the admin to change their password.</w:t>
-      </w:r>
-      <w:r>
-        <w:t xml:space="preserve"> This may not be necessary, as the</w:t>
-      </w:r>
-      <w:r>
-        <w:t xml:space="preserve"> general</w:t>
-      </w:r>
-      <w:r>
-        <w:t xml:space="preserve"> user can simply remove their account and register with the same username but with the updated password.</w:t>
-      </w:r>
-    </w:p>
-    <w:p>
-      <w:pPr>
-        <w:spacing w:line="276" w:lineRule="auto"/>
-      </w:pPr>
-      <w:r>
-        <w:t xml:space="preserve">A design overhaul for the DCM may be required to make it more user friendly. Currently, the user </w:t>
-      </w:r>
-      <w:r>
-        <w:t>will not</w:t>
-      </w:r>
-      <w:r>
-        <w:t xml:space="preserve"> understand the naming scheme for the parameter variables. As this is still the preliminary design, it was deemed convenient for the programmers to simply display the parameter names.</w:t>
-      </w:r>
-    </w:p>
-    <w:p>
-      <w:pPr>
-        <w:spacing w:line="276" w:lineRule="auto"/>
-      </w:pPr>
-      <w:r>
+        <w:t>-</w:t>
+      </w:r>
+      <w:r>
+        <w:t>As this is still the preliminary design, it was deemed convenient for the programmers to simply display the parameter names.</w:t>
+      </w:r>
+    </w:p>
+    <w:p>
+      <w:pPr>
+        <w:spacing w:line="276" w:lineRule="auto"/>
+      </w:pPr>
+    </w:p>
+    <w:p>
+      <w:pPr>
+        <w:spacing w:line="276" w:lineRule="auto"/>
+        <w:rPr>
+          <w:b/>
+          <w:bCs/>
+          <w:i/>
+          <w:iCs/>
+        </w:rPr>
+      </w:pPr>
+      <w:r>
+        <w:rPr>
+          <w:b/>
+          <w:bCs/>
+          <w:i/>
+          <w:iCs/>
+        </w:rPr>
         <w:t>The login form should contain an image or text indicating that the user is attempting to login to the DCM program.</w:t>
       </w:r>
       <w:r>
+        <w:rPr>
+          <w:b/>
+          <w:bCs/>
+          <w:i/>
+          <w:iCs/>
+        </w:rPr>
         <w:t xml:space="preserve"> </w:t>
       </w:r>
     </w:p>
@@ -6006,6 +6671,17 @@
       <w:color w:val="808080"/>
     </w:rPr>
   </w:style>
+  <w:style w:type="paragraph" w:styleId="ListParagraph">
+    <w:name w:val="List Paragraph"/>
+    <w:basedOn w:val="Normal"/>
+    <w:uiPriority w:val="34"/>
+    <w:qFormat/>
+    <w:rsid w:val="00BC3222"/>
+    <w:pPr>
+      <w:ind w:left="720"/>
+      <w:contextualSpacing/>
+    </w:pPr>
+  </w:style>
 </w:styles>
 </file>
 

</xml_diff>